<commit_message>
Fixed formatting on class 1 and 2 quizzes and homeworks, and added new class 3 quiz
</commit_message>
<xml_diff>
--- a/homework/Pythonlearn-01-Quiz.docx
+++ b/homework/Pythonlearn-01-Quiz.docx
@@ -6,39 +6,62 @@
       <w:pPr>
         <w:jc w:val="center"/>
         <w:rPr>
+          <w:rFonts w:ascii="Calibri" w:hAnsi="Calibri" w:cs="Calibri"/>
           <w:u w:val="single"/>
         </w:rPr>
       </w:pPr>
       <w:r>
         <w:rPr>
+          <w:rFonts w:ascii="Calibri" w:hAnsi="Calibri" w:cs="Calibri"/>
           <w:u w:val="single"/>
         </w:rPr>
         <w:t>Introduction To Python – Quiz 1</w:t>
       </w:r>
     </w:p>
-    <w:p/>
-    <w:p/>
-    <w:p>
-      <w:pPr>
-        <w:rPr>
-          <w:rFonts w:ascii="Times New Roman" w:eastAsia="Times New Roman" w:hAnsi="Times New Roman" w:cs="Times New Roman"/>
-        </w:rPr>
-      </w:pPr>
-      <w:r>
+    <w:p>
+      <w:pPr>
+        <w:rPr>
+          <w:rFonts w:ascii="Calibri" w:hAnsi="Calibri" w:cs="Calibri"/>
+        </w:rPr>
+      </w:pPr>
+    </w:p>
+    <w:p>
+      <w:pPr>
+        <w:rPr>
+          <w:rFonts w:ascii="Calibri" w:hAnsi="Calibri" w:cs="Calibri"/>
+        </w:rPr>
+      </w:pPr>
+    </w:p>
+    <w:p>
+      <w:pPr>
+        <w:rPr>
+          <w:rFonts w:ascii="Calibri" w:eastAsia="Times New Roman" w:hAnsi="Calibri" w:cs="Calibri"/>
+        </w:rPr>
+      </w:pPr>
+      <w:r>
+        <w:rPr>
+          <w:rFonts w:ascii="Calibri" w:hAnsi="Calibri" w:cs="Calibri"/>
+        </w:rPr>
         <w:t xml:space="preserve">Q1) </w:t>
       </w:r>
       <w:r>
         <w:rPr>
-          <w:rFonts w:ascii="Helvetica Neue" w:eastAsia="Times New Roman" w:hAnsi="Helvetica Neue" w:cs="Times New Roman"/>
-          <w:color w:val="495057"/>
-          <w:sz w:val="23"/>
-          <w:szCs w:val="23"/>
+          <w:rFonts w:ascii="Calibri" w:eastAsia="Times New Roman" w:hAnsi="Calibri" w:cs="Calibri"/>
+          <w:color w:val="495057"/>
           <w:shd w:val="clear" w:color="auto" w:fill="FFFFFF"/>
         </w:rPr>
         <w:t>What does the computer’s secondary memory (hard drive, or “disk”) do? </w:t>
       </w:r>
     </w:p>
-    <w:p/>
+    <w:p>
+      <w:pPr>
+        <w:rPr>
+          <w:rFonts w:ascii="Calibri" w:hAnsi="Calibri" w:cs="Calibri"/>
+        </w:rPr>
+      </w:pPr>
+      <w:bookmarkStart w:id="0" w:name="_GoBack"/>
+      <w:bookmarkEnd w:id="0"/>
+    </w:p>
     <w:p>
       <w:pPr>
         <w:pStyle w:val="ListParagraph"/>
@@ -46,8 +69,14 @@
           <w:ilvl w:val="0"/>
           <w:numId w:val="1"/>
         </w:numPr>
-      </w:pPr>
-      <w:r>
+        <w:rPr>
+          <w:rFonts w:ascii="Calibri" w:hAnsi="Calibri" w:cs="Calibri"/>
+        </w:rPr>
+      </w:pPr>
+      <w:r>
+        <w:rPr>
+          <w:rFonts w:ascii="Calibri" w:hAnsi="Calibri" w:cs="Calibri"/>
+        </w:rPr>
         <w:t>Run programs</w:t>
       </w:r>
     </w:p>
@@ -58,8 +87,14 @@
           <w:ilvl w:val="0"/>
           <w:numId w:val="1"/>
         </w:numPr>
-      </w:pPr>
-      <w:r>
+        <w:rPr>
+          <w:rFonts w:ascii="Calibri" w:hAnsi="Calibri" w:cs="Calibri"/>
+        </w:rPr>
+      </w:pPr>
+      <w:r>
+        <w:rPr>
+          <w:rFonts w:ascii="Calibri" w:hAnsi="Calibri" w:cs="Calibri"/>
+        </w:rPr>
         <w:t>Get websites from the Internet</w:t>
       </w:r>
     </w:p>
@@ -70,8 +105,14 @@
           <w:ilvl w:val="0"/>
           <w:numId w:val="1"/>
         </w:numPr>
-      </w:pPr>
-      <w:r>
+        <w:rPr>
+          <w:rFonts w:ascii="Calibri" w:hAnsi="Calibri" w:cs="Calibri"/>
+        </w:rPr>
+      </w:pPr>
+      <w:r>
+        <w:rPr>
+          <w:rFonts w:ascii="Calibri" w:hAnsi="Calibri" w:cs="Calibri"/>
+        </w:rPr>
         <w:t>Take input from users</w:t>
       </w:r>
     </w:p>
@@ -82,33 +123,52 @@
           <w:ilvl w:val="0"/>
           <w:numId w:val="1"/>
         </w:numPr>
-      </w:pPr>
-      <w:r>
+        <w:rPr>
+          <w:rFonts w:ascii="Calibri" w:hAnsi="Calibri" w:cs="Calibri"/>
+        </w:rPr>
+      </w:pPr>
+      <w:r>
+        <w:rPr>
+          <w:rFonts w:ascii="Calibri" w:hAnsi="Calibri" w:cs="Calibri"/>
+        </w:rPr>
         <w:t>Store programs and data, even when the computer is off</w:t>
       </w:r>
     </w:p>
-    <w:p/>
-    <w:p>
-      <w:pPr>
-        <w:rPr>
-          <w:rFonts w:ascii="Times New Roman" w:eastAsia="Times New Roman" w:hAnsi="Times New Roman" w:cs="Times New Roman"/>
-        </w:rPr>
-      </w:pPr>
-      <w:r>
+    <w:p>
+      <w:pPr>
+        <w:rPr>
+          <w:rFonts w:ascii="Calibri" w:hAnsi="Calibri" w:cs="Calibri"/>
+        </w:rPr>
+      </w:pPr>
+    </w:p>
+    <w:p>
+      <w:pPr>
+        <w:rPr>
+          <w:rFonts w:ascii="Calibri" w:eastAsia="Times New Roman" w:hAnsi="Calibri" w:cs="Calibri"/>
+        </w:rPr>
+      </w:pPr>
+      <w:r>
+        <w:rPr>
+          <w:rFonts w:ascii="Calibri" w:hAnsi="Calibri" w:cs="Calibri"/>
+        </w:rPr>
         <w:t xml:space="preserve">Q2) </w:t>
       </w:r>
       <w:r>
         <w:rPr>
-          <w:rFonts w:ascii="Helvetica Neue" w:eastAsia="Times New Roman" w:hAnsi="Helvetica Neue" w:cs="Times New Roman"/>
-          <w:color w:val="495057"/>
-          <w:sz w:val="23"/>
-          <w:szCs w:val="23"/>
+          <w:rFonts w:ascii="Calibri" w:eastAsia="Times New Roman" w:hAnsi="Calibri" w:cs="Calibri"/>
+          <w:color w:val="495057"/>
           <w:shd w:val="clear" w:color="auto" w:fill="FFFFFF"/>
         </w:rPr>
         <w:t>What makes computers different from other kinds of machines, like bicycles and cars?</w:t>
       </w:r>
     </w:p>
-    <w:p/>
+    <w:p>
+      <w:pPr>
+        <w:rPr>
+          <w:rFonts w:ascii="Calibri" w:hAnsi="Calibri" w:cs="Calibri"/>
+        </w:rPr>
+      </w:pPr>
+    </w:p>
     <w:tbl>
       <w:tblPr>
         <w:tblStyle w:val="TableGrid"/>
@@ -126,32 +186,51 @@
           <w:tcPr>
             <w:tcW w:w="9061" w:type="dxa"/>
           </w:tcPr>
-          <w:p/>
+          <w:p>
+            <w:pPr>
+              <w:rPr>
+                <w:rFonts w:ascii="Calibri" w:hAnsi="Calibri" w:cs="Calibri"/>
+              </w:rPr>
+            </w:pPr>
+          </w:p>
         </w:tc>
       </w:tr>
     </w:tbl>
-    <w:p/>
-    <w:p>
-      <w:pPr>
-        <w:rPr>
-          <w:rFonts w:ascii="Times New Roman" w:eastAsia="Times New Roman" w:hAnsi="Times New Roman" w:cs="Times New Roman"/>
-        </w:rPr>
-      </w:pPr>
-      <w:r>
+    <w:p>
+      <w:pPr>
+        <w:rPr>
+          <w:rFonts w:ascii="Calibri" w:hAnsi="Calibri" w:cs="Calibri"/>
+        </w:rPr>
+      </w:pPr>
+    </w:p>
+    <w:p>
+      <w:pPr>
+        <w:rPr>
+          <w:rFonts w:ascii="Calibri" w:eastAsia="Times New Roman" w:hAnsi="Calibri" w:cs="Calibri"/>
+        </w:rPr>
+      </w:pPr>
+      <w:r>
+        <w:rPr>
+          <w:rFonts w:ascii="Calibri" w:hAnsi="Calibri" w:cs="Calibri"/>
+        </w:rPr>
         <w:t xml:space="preserve">Q3) </w:t>
       </w:r>
       <w:r>
         <w:rPr>
-          <w:rFonts w:ascii="Helvetica Neue" w:eastAsia="Times New Roman" w:hAnsi="Helvetica Neue" w:cs="Times New Roman"/>
-          <w:color w:val="495057"/>
-          <w:sz w:val="23"/>
-          <w:szCs w:val="23"/>
+          <w:rFonts w:ascii="Calibri" w:eastAsia="Times New Roman" w:hAnsi="Calibri" w:cs="Calibri"/>
+          <w:color w:val="495057"/>
           <w:shd w:val="clear" w:color="auto" w:fill="FFFFFF"/>
         </w:rPr>
         <w:t>What makes a computer different from a calculator? What can the computer do that the calculator cannot? </w:t>
       </w:r>
     </w:p>
-    <w:p/>
+    <w:p>
+      <w:pPr>
+        <w:rPr>
+          <w:rFonts w:ascii="Calibri" w:hAnsi="Calibri" w:cs="Calibri"/>
+        </w:rPr>
+      </w:pPr>
+    </w:p>
     <w:tbl>
       <w:tblPr>
         <w:tblStyle w:val="TableGrid"/>
@@ -169,20 +248,52 @@
           <w:tcPr>
             <w:tcW w:w="9061" w:type="dxa"/>
           </w:tcPr>
-          <w:p/>
+          <w:p>
+            <w:pPr>
+              <w:rPr>
+                <w:rFonts w:ascii="Calibri" w:hAnsi="Calibri" w:cs="Calibri"/>
+              </w:rPr>
+            </w:pPr>
+          </w:p>
         </w:tc>
       </w:tr>
     </w:tbl>
-    <w:p/>
-    <w:p>
-      <w:r>
+    <w:p>
+      <w:pPr>
+        <w:rPr>
+          <w:rFonts w:ascii="Calibri" w:hAnsi="Calibri" w:cs="Calibri"/>
+        </w:rPr>
+      </w:pPr>
+    </w:p>
+    <w:p>
+      <w:pPr>
+        <w:rPr>
+          <w:rFonts w:ascii="Calibri" w:hAnsi="Calibri" w:cs="Calibri"/>
+        </w:rPr>
+      </w:pPr>
+      <w:r>
+        <w:rPr>
+          <w:rFonts w:ascii="Calibri" w:hAnsi="Calibri" w:cs="Calibri"/>
+        </w:rPr>
         <w:t>Q4) What is wrong with this code?</w:t>
       </w:r>
     </w:p>
-    <w:p/>
-    <w:p>
-      <w:r>
-        <w:rPr>
+    <w:p>
+      <w:pPr>
+        <w:rPr>
+          <w:rFonts w:ascii="Calibri" w:hAnsi="Calibri" w:cs="Calibri"/>
+        </w:rPr>
+      </w:pPr>
+    </w:p>
+    <w:p>
+      <w:pPr>
+        <w:rPr>
+          <w:rFonts w:ascii="Calibri" w:hAnsi="Calibri" w:cs="Calibri"/>
+        </w:rPr>
+      </w:pPr>
+      <w:r>
+        <w:rPr>
+          <w:rFonts w:ascii="Calibri" w:hAnsi="Calibri" w:cs="Calibri"/>
           <w:noProof/>
         </w:rPr>
         <w:drawing>
@@ -228,7 +339,13 @@
         </w:drawing>
       </w:r>
     </w:p>
-    <w:p/>
+    <w:p>
+      <w:pPr>
+        <w:rPr>
+          <w:rFonts w:ascii="Calibri" w:hAnsi="Calibri" w:cs="Calibri"/>
+        </w:rPr>
+      </w:pPr>
+    </w:p>
     <w:tbl>
       <w:tblPr>
         <w:tblStyle w:val="TableGrid"/>
@@ -246,33 +363,62 @@
           <w:tcPr>
             <w:tcW w:w="9061" w:type="dxa"/>
           </w:tcPr>
-          <w:p/>
-          <w:p/>
+          <w:p>
+            <w:pPr>
+              <w:rPr>
+                <w:rFonts w:ascii="Calibri" w:hAnsi="Calibri" w:cs="Calibri"/>
+              </w:rPr>
+            </w:pPr>
+          </w:p>
+          <w:p>
+            <w:pPr>
+              <w:rPr>
+                <w:rFonts w:ascii="Calibri" w:hAnsi="Calibri" w:cs="Calibri"/>
+              </w:rPr>
+            </w:pPr>
+          </w:p>
         </w:tc>
       </w:tr>
     </w:tbl>
-    <w:p/>
-    <w:p/>
-    <w:p/>
+    <w:p>
+      <w:pPr>
+        <w:rPr>
+          <w:rFonts w:ascii="Calibri" w:hAnsi="Calibri" w:cs="Calibri"/>
+        </w:rPr>
+      </w:pPr>
+    </w:p>
+    <w:p>
+      <w:pPr>
+        <w:rPr>
+          <w:rFonts w:ascii="Calibri" w:hAnsi="Calibri" w:cs="Calibri"/>
+        </w:rPr>
+      </w:pPr>
+    </w:p>
+    <w:p>
+      <w:pPr>
+        <w:rPr>
+          <w:rFonts w:ascii="Calibri" w:hAnsi="Calibri" w:cs="Calibri"/>
+        </w:rPr>
+      </w:pPr>
+    </w:p>
     <w:p>
       <w:pPr>
         <w:pStyle w:val="NormalWeb"/>
         <w:spacing w:before="0" w:beforeAutospacing="0"/>
         <w:rPr>
-          <w:rFonts w:asciiTheme="minorHAnsi" w:hAnsiTheme="minorHAnsi" w:cstheme="minorHAnsi"/>
-          <w:color w:val="495057"/>
-        </w:rPr>
-      </w:pPr>
-      <w:r>
-        <w:rPr>
-          <w:rFonts w:asciiTheme="minorHAnsi" w:hAnsiTheme="minorHAnsi" w:cstheme="minorHAnsi"/>
-        </w:rPr>
-        <w:lastRenderedPageBreak/>
+          <w:rFonts w:ascii="Calibri" w:hAnsi="Calibri" w:cs="Calibri"/>
+          <w:color w:val="495057"/>
+        </w:rPr>
+      </w:pPr>
+      <w:r>
+        <w:rPr>
+          <w:rFonts w:ascii="Calibri" w:hAnsi="Calibri" w:cs="Calibri"/>
+        </w:rPr>
         <w:t xml:space="preserve">Q5) </w:t>
       </w:r>
       <w:r>
         <w:rPr>
-          <w:rFonts w:asciiTheme="minorHAnsi" w:hAnsiTheme="minorHAnsi" w:cstheme="minorHAnsi"/>
+          <w:rFonts w:ascii="Calibri" w:hAnsi="Calibri" w:cs="Calibri"/>
           <w:color w:val="495057"/>
         </w:rPr>
         <w:t>After we run the code below, where is “x” stored? </w:t>
@@ -283,19 +429,20 @@
         <w:pStyle w:val="NormalWeb"/>
         <w:spacing w:before="0" w:beforeAutospacing="0"/>
         <w:rPr>
-          <w:rFonts w:asciiTheme="minorHAnsi" w:hAnsiTheme="minorHAnsi" w:cstheme="minorHAnsi"/>
-          <w:color w:val="495057"/>
-        </w:rPr>
-      </w:pPr>
-      <w:r>
-        <w:rPr>
-          <w:rFonts w:asciiTheme="minorHAnsi" w:hAnsiTheme="minorHAnsi" w:cstheme="minorHAnsi"/>
+          <w:rFonts w:ascii="Calibri" w:hAnsi="Calibri" w:cs="Calibri"/>
+          <w:color w:val="495057"/>
+        </w:rPr>
+      </w:pPr>
+      <w:r>
+        <w:rPr>
+          <w:rFonts w:ascii="Calibri" w:hAnsi="Calibri" w:cs="Calibri"/>
           <w:b/>
           <w:bCs/>
           <w:i/>
           <w:iCs/>
           <w:color w:val="495057"/>
         </w:rPr>
+        <w:lastRenderedPageBreak/>
         <w:t>&gt;&gt;&gt; x = 123 </w:t>
       </w:r>
     </w:p>
@@ -306,8 +453,14 @@
           <w:ilvl w:val="0"/>
           <w:numId w:val="2"/>
         </w:numPr>
-      </w:pPr>
-      <w:r>
+        <w:rPr>
+          <w:rFonts w:ascii="Calibri" w:hAnsi="Calibri" w:cs="Calibri"/>
+        </w:rPr>
+      </w:pPr>
+      <w:r>
+        <w:rPr>
+          <w:rFonts w:ascii="Calibri" w:hAnsi="Calibri" w:cs="Calibri"/>
+        </w:rPr>
         <w:t>CPU</w:t>
       </w:r>
     </w:p>
@@ -318,8 +471,14 @@
           <w:ilvl w:val="0"/>
           <w:numId w:val="2"/>
         </w:numPr>
-      </w:pPr>
-      <w:r>
+        <w:rPr>
+          <w:rFonts w:ascii="Calibri" w:hAnsi="Calibri" w:cs="Calibri"/>
+        </w:rPr>
+      </w:pPr>
+      <w:r>
+        <w:rPr>
+          <w:rFonts w:ascii="Calibri" w:hAnsi="Calibri" w:cs="Calibri"/>
+        </w:rPr>
         <w:t>Main memory</w:t>
       </w:r>
     </w:p>
@@ -330,8 +489,14 @@
           <w:ilvl w:val="0"/>
           <w:numId w:val="2"/>
         </w:numPr>
-      </w:pPr>
-      <w:r>
+        <w:rPr>
+          <w:rFonts w:ascii="Calibri" w:hAnsi="Calibri" w:cs="Calibri"/>
+        </w:rPr>
+      </w:pPr>
+      <w:r>
+        <w:rPr>
+          <w:rFonts w:ascii="Calibri" w:hAnsi="Calibri" w:cs="Calibri"/>
+        </w:rPr>
         <w:t>Secondary memory</w:t>
       </w:r>
     </w:p>
@@ -342,8 +507,14 @@
           <w:ilvl w:val="0"/>
           <w:numId w:val="2"/>
         </w:numPr>
-      </w:pPr>
-      <w:r>
+        <w:rPr>
+          <w:rFonts w:ascii="Calibri" w:hAnsi="Calibri" w:cs="Calibri"/>
+        </w:rPr>
+      </w:pPr>
+      <w:r>
+        <w:rPr>
+          <w:rFonts w:ascii="Calibri" w:hAnsi="Calibri" w:cs="Calibri"/>
+        </w:rPr>
         <w:t>Input devices</w:t>
       </w:r>
     </w:p>
@@ -354,30 +525,42 @@
           <w:ilvl w:val="0"/>
           <w:numId w:val="2"/>
         </w:numPr>
-      </w:pPr>
-      <w:r>
+        <w:rPr>
+          <w:rFonts w:ascii="Calibri" w:hAnsi="Calibri" w:cs="Calibri"/>
+        </w:rPr>
+      </w:pPr>
+      <w:r>
+        <w:rPr>
+          <w:rFonts w:ascii="Calibri" w:hAnsi="Calibri" w:cs="Calibri"/>
+        </w:rPr>
         <w:t>Output devices</w:t>
       </w:r>
     </w:p>
-    <w:p/>
+    <w:p>
+      <w:pPr>
+        <w:rPr>
+          <w:rFonts w:ascii="Calibri" w:hAnsi="Calibri" w:cs="Calibri"/>
+        </w:rPr>
+      </w:pPr>
+    </w:p>
     <w:p>
       <w:pPr>
         <w:pStyle w:val="NormalWeb"/>
         <w:spacing w:before="0" w:beforeAutospacing="0"/>
         <w:rPr>
-          <w:rFonts w:asciiTheme="minorHAnsi" w:hAnsiTheme="minorHAnsi" w:cstheme="minorHAnsi"/>
-          <w:color w:val="495057"/>
-        </w:rPr>
-      </w:pPr>
-      <w:r>
-        <w:rPr>
-          <w:rFonts w:asciiTheme="minorHAnsi" w:hAnsiTheme="minorHAnsi" w:cstheme="minorHAnsi"/>
+          <w:rFonts w:ascii="Calibri" w:hAnsi="Calibri" w:cs="Calibri"/>
+          <w:color w:val="495057"/>
+        </w:rPr>
+      </w:pPr>
+      <w:r>
+        <w:rPr>
+          <w:rFonts w:ascii="Calibri" w:hAnsi="Calibri" w:cs="Calibri"/>
         </w:rPr>
         <w:t xml:space="preserve">Q6) </w:t>
       </w:r>
       <w:r>
         <w:rPr>
-          <w:rFonts w:asciiTheme="minorHAnsi" w:hAnsiTheme="minorHAnsi" w:cstheme="minorHAnsi"/>
+          <w:rFonts w:ascii="Calibri" w:hAnsi="Calibri" w:cs="Calibri"/>
           <w:color w:val="495057"/>
         </w:rPr>
         <w:t>What will print out after this code is run? </w:t>
@@ -388,13 +571,13 @@
         <w:pStyle w:val="NormalWeb"/>
         <w:spacing w:before="0" w:beforeAutospacing="0"/>
         <w:rPr>
-          <w:rFonts w:asciiTheme="minorHAnsi" w:hAnsiTheme="minorHAnsi" w:cstheme="minorHAnsi"/>
-          <w:color w:val="495057"/>
-        </w:rPr>
-      </w:pPr>
-      <w:r>
-        <w:rPr>
-          <w:rFonts w:asciiTheme="minorHAnsi" w:hAnsiTheme="minorHAnsi" w:cstheme="minorHAnsi"/>
+          <w:rFonts w:ascii="Calibri" w:hAnsi="Calibri" w:cs="Calibri"/>
+          <w:color w:val="495057"/>
+        </w:rPr>
+      </w:pPr>
+      <w:r>
+        <w:rPr>
+          <w:rFonts w:ascii="Calibri" w:hAnsi="Calibri" w:cs="Calibri"/>
           <w:b/>
           <w:bCs/>
           <w:i/>
@@ -409,13 +592,13 @@
         <w:pStyle w:val="NormalWeb"/>
         <w:spacing w:before="0" w:beforeAutospacing="0"/>
         <w:rPr>
-          <w:rFonts w:asciiTheme="minorHAnsi" w:hAnsiTheme="minorHAnsi" w:cstheme="minorHAnsi"/>
-          <w:color w:val="495057"/>
-        </w:rPr>
-      </w:pPr>
-      <w:r>
-        <w:rPr>
-          <w:rFonts w:asciiTheme="minorHAnsi" w:hAnsiTheme="minorHAnsi" w:cstheme="minorHAnsi"/>
+          <w:rFonts w:ascii="Calibri" w:hAnsi="Calibri" w:cs="Calibri"/>
+          <w:color w:val="495057"/>
+        </w:rPr>
+      </w:pPr>
+      <w:r>
+        <w:rPr>
+          <w:rFonts w:ascii="Calibri" w:hAnsi="Calibri" w:cs="Calibri"/>
           <w:b/>
           <w:bCs/>
           <w:i/>
@@ -430,7 +613,7 @@
         <w:pStyle w:val="NormalWeb"/>
         <w:spacing w:before="0" w:beforeAutospacing="0"/>
         <w:rPr>
-          <w:rFonts w:asciiTheme="minorHAnsi" w:hAnsiTheme="minorHAnsi" w:cstheme="minorHAnsi"/>
+          <w:rFonts w:ascii="Calibri" w:hAnsi="Calibri" w:cs="Calibri"/>
           <w:b/>
           <w:bCs/>
           <w:i/>
@@ -440,7 +623,7 @@
       </w:pPr>
       <w:r>
         <w:rPr>
-          <w:rFonts w:asciiTheme="minorHAnsi" w:hAnsiTheme="minorHAnsi" w:cstheme="minorHAnsi"/>
+          <w:rFonts w:ascii="Calibri" w:hAnsi="Calibri" w:cs="Calibri"/>
           <w:b/>
           <w:bCs/>
           <w:i/>
@@ -455,7 +638,7 @@
         <w:pStyle w:val="NormalWeb"/>
         <w:spacing w:before="0" w:beforeAutospacing="0"/>
         <w:rPr>
-          <w:rFonts w:asciiTheme="minorHAnsi" w:hAnsiTheme="minorHAnsi" w:cstheme="minorHAnsi"/>
+          <w:rFonts w:ascii="Calibri" w:hAnsi="Calibri" w:cs="Calibri"/>
           <w:color w:val="495057"/>
         </w:rPr>
       </w:pPr>
@@ -469,13 +652,13 @@
         </w:numPr>
         <w:spacing w:before="0" w:beforeAutospacing="0"/>
         <w:rPr>
-          <w:rFonts w:asciiTheme="minorHAnsi" w:hAnsiTheme="minorHAnsi" w:cstheme="minorHAnsi"/>
-          <w:color w:val="495057"/>
-        </w:rPr>
-      </w:pPr>
-      <w:r>
-        <w:rPr>
-          <w:rFonts w:asciiTheme="minorHAnsi" w:hAnsiTheme="minorHAnsi" w:cstheme="minorHAnsi"/>
+          <w:rFonts w:ascii="Calibri" w:hAnsi="Calibri" w:cs="Calibri"/>
+          <w:color w:val="495057"/>
+        </w:rPr>
+      </w:pPr>
+      <w:r>
+        <w:rPr>
+          <w:rFonts w:ascii="Calibri" w:hAnsi="Calibri" w:cs="Calibri"/>
           <w:color w:val="495057"/>
         </w:rPr>
         <w:t>43</w:t>
@@ -490,13 +673,13 @@
         </w:numPr>
         <w:spacing w:before="0" w:beforeAutospacing="0"/>
         <w:rPr>
-          <w:rFonts w:asciiTheme="minorHAnsi" w:hAnsiTheme="minorHAnsi" w:cstheme="minorHAnsi"/>
-          <w:color w:val="495057"/>
-        </w:rPr>
-      </w:pPr>
-      <w:r>
-        <w:rPr>
-          <w:rFonts w:asciiTheme="minorHAnsi" w:hAnsiTheme="minorHAnsi" w:cstheme="minorHAnsi"/>
+          <w:rFonts w:ascii="Calibri" w:hAnsi="Calibri" w:cs="Calibri"/>
+          <w:color w:val="495057"/>
+        </w:rPr>
+      </w:pPr>
+      <w:r>
+        <w:rPr>
+          <w:rFonts w:ascii="Calibri" w:hAnsi="Calibri" w:cs="Calibri"/>
           <w:color w:val="495057"/>
         </w:rPr>
         <w:t>44</w:t>
@@ -511,13 +694,13 @@
         </w:numPr>
         <w:spacing w:before="0" w:beforeAutospacing="0"/>
         <w:rPr>
-          <w:rFonts w:asciiTheme="minorHAnsi" w:hAnsiTheme="minorHAnsi" w:cstheme="minorHAnsi"/>
-          <w:color w:val="495057"/>
-        </w:rPr>
-      </w:pPr>
-      <w:r>
-        <w:rPr>
-          <w:rFonts w:asciiTheme="minorHAnsi" w:hAnsiTheme="minorHAnsi" w:cstheme="minorHAnsi"/>
+          <w:rFonts w:ascii="Calibri" w:hAnsi="Calibri" w:cs="Calibri"/>
+          <w:color w:val="495057"/>
+        </w:rPr>
+      </w:pPr>
+      <w:r>
+        <w:rPr>
+          <w:rFonts w:ascii="Calibri" w:hAnsi="Calibri" w:cs="Calibri"/>
           <w:color w:val="495057"/>
         </w:rPr>
         <w:t>x + 1</w:t>
@@ -532,13 +715,13 @@
         </w:numPr>
         <w:spacing w:before="0" w:beforeAutospacing="0"/>
         <w:rPr>
-          <w:rFonts w:asciiTheme="minorHAnsi" w:hAnsiTheme="minorHAnsi" w:cstheme="minorHAnsi"/>
-          <w:color w:val="495057"/>
-        </w:rPr>
-      </w:pPr>
-      <w:r>
-        <w:rPr>
-          <w:rFonts w:asciiTheme="minorHAnsi" w:hAnsiTheme="minorHAnsi" w:cstheme="minorHAnsi"/>
+          <w:rFonts w:ascii="Calibri" w:hAnsi="Calibri" w:cs="Calibri"/>
+          <w:color w:val="495057"/>
+        </w:rPr>
+      </w:pPr>
+      <w:r>
+        <w:rPr>
+          <w:rFonts w:ascii="Calibri" w:hAnsi="Calibri" w:cs="Calibri"/>
           <w:color w:val="495057"/>
         </w:rPr>
         <w:t>This is an error, x = x + 1 is not possible in math</w:t>
@@ -549,7 +732,7 @@
         <w:pStyle w:val="NormalWeb"/>
         <w:spacing w:before="0" w:beforeAutospacing="0"/>
         <w:rPr>
-          <w:rFonts w:asciiTheme="minorHAnsi" w:hAnsiTheme="minorHAnsi" w:cstheme="minorHAnsi"/>
+          <w:rFonts w:ascii="Calibri" w:hAnsi="Calibri" w:cs="Calibri"/>
           <w:color w:val="495057"/>
         </w:rPr>
       </w:pPr>
@@ -559,14 +742,18 @@
         <w:pStyle w:val="NormalWeb"/>
         <w:spacing w:before="0" w:beforeAutospacing="0"/>
         <w:rPr>
-          <w:rFonts w:asciiTheme="minorHAnsi" w:hAnsiTheme="minorHAnsi" w:cstheme="minorHAnsi"/>
-          <w:color w:val="495057"/>
-        </w:rPr>
-      </w:pPr>
-      <w:bookmarkStart w:id="0" w:name="_GoBack"/>
-      <w:bookmarkEnd w:id="0"/>
-    </w:p>
-    <w:p/>
+          <w:rFonts w:ascii="Calibri" w:hAnsi="Calibri" w:cs="Calibri"/>
+          <w:color w:val="495057"/>
+        </w:rPr>
+      </w:pPr>
+    </w:p>
+    <w:p>
+      <w:pPr>
+        <w:rPr>
+          <w:rFonts w:ascii="Calibri" w:hAnsi="Calibri" w:cs="Calibri"/>
+        </w:rPr>
+      </w:pPr>
+    </w:p>
     <w:sectPr>
       <w:pgSz w:w="11900" w:h="16840"/>
       <w:pgMar w:top="1440" w:right="1440" w:bottom="1440" w:left="1440" w:header="708" w:footer="708" w:gutter="0"/>

</xml_diff>

<commit_message>
Updated formatting for homeworks 2-3 and quizzes 1-3.
</commit_message>
<xml_diff>
--- a/homework/Pythonlearn-01-Quiz.docx
+++ b/homework/Pythonlearn-01-Quiz.docx
@@ -59,8 +59,6 @@
           <w:rFonts w:ascii="Calibri" w:hAnsi="Calibri" w:cs="Calibri"/>
         </w:rPr>
       </w:pPr>
-      <w:bookmarkStart w:id="0" w:name="_GoBack"/>
-      <w:bookmarkEnd w:id="0"/>
     </w:p>
     <w:p>
       <w:pPr>
@@ -133,6 +131,16 @@
         </w:rPr>
         <w:t>Store programs and data, even when the computer is off</w:t>
       </w:r>
+    </w:p>
+    <w:p>
+      <w:pPr>
+        <w:pBdr>
+          <w:bottom w:val="double" w:sz="6" w:space="1" w:color="auto"/>
+        </w:pBdr>
+        <w:rPr>
+          <w:rFonts w:ascii="Calibri" w:hAnsi="Calibri" w:cs="Calibri"/>
+        </w:rPr>
+      </w:pPr>
     </w:p>
     <w:p>
       <w:pPr>
@@ -198,6 +206,16 @@
     </w:tbl>
     <w:p>
       <w:pPr>
+        <w:pBdr>
+          <w:bottom w:val="double" w:sz="6" w:space="1" w:color="auto"/>
+        </w:pBdr>
+        <w:rPr>
+          <w:rFonts w:ascii="Calibri" w:hAnsi="Calibri" w:cs="Calibri"/>
+        </w:rPr>
+      </w:pPr>
+    </w:p>
+    <w:p>
+      <w:pPr>
         <w:rPr>
           <w:rFonts w:ascii="Calibri" w:hAnsi="Calibri" w:cs="Calibri"/>
         </w:rPr>
@@ -260,6 +278,16 @@
     </w:tbl>
     <w:p>
       <w:pPr>
+        <w:pBdr>
+          <w:bottom w:val="double" w:sz="6" w:space="1" w:color="auto"/>
+        </w:pBdr>
+        <w:rPr>
+          <w:rFonts w:ascii="Calibri" w:hAnsi="Calibri" w:cs="Calibri"/>
+        </w:rPr>
+      </w:pPr>
+    </w:p>
+    <w:p>
+      <w:pPr>
         <w:rPr>
           <w:rFonts w:ascii="Calibri" w:hAnsi="Calibri" w:cs="Calibri"/>
         </w:rPr>
@@ -298,8 +326,8 @@
         </w:rPr>
         <w:drawing>
           <wp:inline distT="0" distB="0" distL="0" distR="0">
-            <wp:extent cx="1828800" cy="759229"/>
-            <wp:effectExtent l="0" t="0" r="0" b="3175"/>
+            <wp:extent cx="1973580" cy="819335"/>
+            <wp:effectExtent l="0" t="0" r="0" b="6350"/>
             <wp:docPr id="2" name="Picture 2"/>
             <wp:cNvGraphicFramePr>
               <a:graphicFrameLocks xmlns:a="http://schemas.openxmlformats.org/drawingml/2006/main" noChangeAspect="1"/>
@@ -326,7 +354,7 @@
                   <pic:spPr>
                     <a:xfrm>
                       <a:off x="0" y="0"/>
-                      <a:ext cx="1866401" cy="774839"/>
+                      <a:ext cx="2049671" cy="850924"/>
                     </a:xfrm>
                     <a:prstGeom prst="rect">
                       <a:avLst/>
@@ -382,27 +410,6 @@
     </w:tbl>
     <w:p>
       <w:pPr>
-        <w:rPr>
-          <w:rFonts w:ascii="Calibri" w:hAnsi="Calibri" w:cs="Calibri"/>
-        </w:rPr>
-      </w:pPr>
-    </w:p>
-    <w:p>
-      <w:pPr>
-        <w:rPr>
-          <w:rFonts w:ascii="Calibri" w:hAnsi="Calibri" w:cs="Calibri"/>
-        </w:rPr>
-      </w:pPr>
-    </w:p>
-    <w:p>
-      <w:pPr>
-        <w:rPr>
-          <w:rFonts w:ascii="Calibri" w:hAnsi="Calibri" w:cs="Calibri"/>
-        </w:rPr>
-      </w:pPr>
-    </w:p>
-    <w:p>
-      <w:pPr>
         <w:pStyle w:val="NormalWeb"/>
         <w:spacing w:before="0" w:beforeAutospacing="0"/>
         <w:rPr>
@@ -410,10 +417,13 @@
           <w:color w:val="495057"/>
         </w:rPr>
       </w:pPr>
-      <w:r>
-        <w:rPr>
-          <w:rFonts w:ascii="Calibri" w:hAnsi="Calibri" w:cs="Calibri"/>
-        </w:rPr>
+      <w:bookmarkStart w:id="0" w:name="_GoBack"/>
+      <w:bookmarkEnd w:id="0"/>
+      <w:r>
+        <w:rPr>
+          <w:rFonts w:ascii="Calibri" w:hAnsi="Calibri" w:cs="Calibri"/>
+        </w:rPr>
+        <w:lastRenderedPageBreak/>
         <w:t xml:space="preserve">Q5) </w:t>
       </w:r>
       <w:r>
@@ -430,19 +440,16 @@
         <w:spacing w:before="0" w:beforeAutospacing="0"/>
         <w:rPr>
           <w:rFonts w:ascii="Calibri" w:hAnsi="Calibri" w:cs="Calibri"/>
-          <w:color w:val="495057"/>
-        </w:rPr>
-      </w:pPr>
-      <w:r>
-        <w:rPr>
-          <w:rFonts w:ascii="Calibri" w:hAnsi="Calibri" w:cs="Calibri"/>
-          <w:b/>
+          <w:color w:val="0070C0"/>
+        </w:rPr>
+      </w:pPr>
+      <w:r>
+        <w:rPr>
+          <w:rFonts w:ascii="Calibri" w:hAnsi="Calibri" w:cs="Calibri"/>
           <w:bCs/>
-          <w:i/>
           <w:iCs/>
-          <w:color w:val="495057"/>
-        </w:rPr>
-        <w:lastRenderedPageBreak/>
+          <w:color w:val="0070C0"/>
+        </w:rPr>
         <w:t>&gt;&gt;&gt; x = 123 </w:t>
       </w:r>
     </w:p>
@@ -538,6 +545,16 @@
     </w:p>
     <w:p>
       <w:pPr>
+        <w:pBdr>
+          <w:bottom w:val="double" w:sz="6" w:space="1" w:color="auto"/>
+        </w:pBdr>
+        <w:rPr>
+          <w:rFonts w:ascii="Calibri" w:hAnsi="Calibri" w:cs="Calibri"/>
+        </w:rPr>
+      </w:pPr>
+    </w:p>
+    <w:p>
+      <w:pPr>
         <w:rPr>
           <w:rFonts w:ascii="Calibri" w:hAnsi="Calibri" w:cs="Calibri"/>
         </w:rPr>
@@ -568,78 +585,47 @@
     </w:p>
     <w:p>
       <w:pPr>
-        <w:pStyle w:val="NormalWeb"/>
-        <w:spacing w:before="0" w:beforeAutospacing="0"/>
-        <w:rPr>
-          <w:rFonts w:ascii="Calibri" w:hAnsi="Calibri" w:cs="Calibri"/>
-          <w:color w:val="495057"/>
-        </w:rPr>
-      </w:pPr>
-      <w:r>
-        <w:rPr>
-          <w:rFonts w:ascii="Calibri" w:hAnsi="Calibri" w:cs="Calibri"/>
-          <w:b/>
-          <w:bCs/>
-          <w:i/>
-          <w:iCs/>
-          <w:color w:val="495057"/>
+        <w:rPr>
+          <w:color w:val="0070C0"/>
+        </w:rPr>
+      </w:pPr>
+      <w:r>
+        <w:rPr>
+          <w:color w:val="0070C0"/>
         </w:rPr>
         <w:t>&gt;&gt;&gt; x = 43 </w:t>
       </w:r>
     </w:p>
     <w:p>
       <w:pPr>
-        <w:pStyle w:val="NormalWeb"/>
-        <w:spacing w:before="0" w:beforeAutospacing="0"/>
-        <w:rPr>
-          <w:rFonts w:ascii="Calibri" w:hAnsi="Calibri" w:cs="Calibri"/>
-          <w:color w:val="495057"/>
-        </w:rPr>
-      </w:pPr>
-      <w:r>
-        <w:rPr>
-          <w:rFonts w:ascii="Calibri" w:hAnsi="Calibri" w:cs="Calibri"/>
-          <w:b/>
-          <w:bCs/>
-          <w:i/>
-          <w:iCs/>
-          <w:color w:val="495057"/>
+        <w:rPr>
+          <w:color w:val="0070C0"/>
+        </w:rPr>
+      </w:pPr>
+      <w:r>
+        <w:rPr>
+          <w:color w:val="0070C0"/>
         </w:rPr>
         <w:t>&gt;&gt;&gt; x=x+1 </w:t>
       </w:r>
     </w:p>
     <w:p>
       <w:pPr>
-        <w:pStyle w:val="NormalWeb"/>
-        <w:spacing w:before="0" w:beforeAutospacing="0"/>
-        <w:rPr>
-          <w:rFonts w:ascii="Calibri" w:hAnsi="Calibri" w:cs="Calibri"/>
-          <w:b/>
-          <w:bCs/>
-          <w:i/>
-          <w:iCs/>
-          <w:color w:val="495057"/>
-        </w:rPr>
-      </w:pPr>
-      <w:r>
-        <w:rPr>
-          <w:rFonts w:ascii="Calibri" w:hAnsi="Calibri" w:cs="Calibri"/>
-          <w:b/>
-          <w:bCs/>
-          <w:i/>
-          <w:iCs/>
-          <w:color w:val="495057"/>
+        <w:rPr>
+          <w:color w:val="0070C0"/>
+        </w:rPr>
+      </w:pPr>
+      <w:r>
+        <w:rPr>
+          <w:color w:val="0070C0"/>
         </w:rPr>
         <w:t>&gt;&gt;&gt; print(x) </w:t>
       </w:r>
     </w:p>
     <w:p>
       <w:pPr>
-        <w:pStyle w:val="NormalWeb"/>
-        <w:spacing w:before="0" w:beforeAutospacing="0"/>
-        <w:rPr>
-          <w:rFonts w:ascii="Calibri" w:hAnsi="Calibri" w:cs="Calibri"/>
-          <w:color w:val="495057"/>
+        <w:rPr>
+          <w:color w:val="0070C0"/>
         </w:rPr>
       </w:pPr>
     </w:p>

</xml_diff>